<commit_message>
HTML and CSS Link Resources.docx
</commit_message>
<xml_diff>
--- a/My Note/HTML and CSS Link Resources.docx
+++ b/My Note/HTML and CSS Link Resources.docx
@@ -2173,6 +2173,133 @@
           <w:sz w:val="28"/>
           <w:szCs w:val="28"/>
         </w:rPr>
+        <w:t>S</w:t>
+      </w:r>
+      <w:r>
+        <w:rPr>
+          <w:rFonts w:ascii="Times New Roman" w:hAnsi="Times New Roman"/>
+          <w:sz w:val="28"/>
+          <w:szCs w:val="28"/>
+        </w:rPr>
+        <w:t xml:space="preserve">electors in </w:t>
+      </w:r>
+      <w:r>
+        <w:rPr>
+          <w:rFonts w:ascii="Times New Roman" w:hAnsi="Times New Roman"/>
+          <w:caps/>
+          <w:sz w:val="28"/>
+          <w:szCs w:val="28"/>
+        </w:rPr>
+        <w:t>css</w:t>
+      </w:r>
+    </w:p>
+    <w:p>
+      <w:pPr>
+        <w:tabs>
+          <w:tab w:val="left" w:pos="720"/>
+          <w:tab w:val="left" w:pos="1440"/>
+          <w:tab w:val="left" w:pos="2160"/>
+        </w:tabs>
+        <w:spacing w:before="100" w:beforeAutospacing="1" w:after="100" w:afterAutospacing="1" w:line="360" w:lineRule="auto"/>
+        <w:jc w:val="both"/>
+        <w:rPr>
+          <w:rFonts w:ascii="Times New Roman" w:hAnsi="Times New Roman"/>
+          <w:sz w:val="28"/>
+          <w:szCs w:val="28"/>
+        </w:rPr>
+      </w:pPr>
+      <w:hyperlink r:id="rId42" w:history="1">
+        <w:r>
+          <w:rPr>
+            <w:rStyle w:val="Hyperlink"/>
+            <w:rFonts w:ascii="Times New Roman" w:hAnsi="Times New Roman"/>
+            <w:sz w:val="28"/>
+            <w:szCs w:val="28"/>
+          </w:rPr>
+          <w:t>https://www.w3schools.com/css/css_selectors.asp</w:t>
+        </w:r>
+      </w:hyperlink>
+      <w:r>
+        <w:rPr>
+          <w:rFonts w:ascii="Times New Roman" w:hAnsi="Times New Roman"/>
+          <w:sz w:val="28"/>
+          <w:szCs w:val="28"/>
+        </w:rPr>
+        <w:t xml:space="preserve"> </w:t>
+      </w:r>
+    </w:p>
+    <w:p>
+      <w:pPr>
+        <w:tabs>
+          <w:tab w:val="left" w:pos="720"/>
+          <w:tab w:val="left" w:pos="1440"/>
+          <w:tab w:val="left" w:pos="2160"/>
+        </w:tabs>
+        <w:spacing w:before="100" w:beforeAutospacing="1" w:after="100" w:afterAutospacing="1" w:line="360" w:lineRule="auto"/>
+        <w:jc w:val="both"/>
+        <w:rPr>
+          <w:rFonts w:ascii="Times New Roman" w:hAnsi="Times New Roman"/>
+          <w:sz w:val="28"/>
+          <w:szCs w:val="28"/>
+        </w:rPr>
+      </w:pPr>
+      <w:hyperlink r:id="rId43" w:history="1">
+        <w:r>
+          <w:rPr>
+            <w:rStyle w:val="Hyperlink"/>
+            <w:rFonts w:ascii="Times New Roman" w:hAnsi="Times New Roman"/>
+            <w:sz w:val="28"/>
+            <w:szCs w:val="28"/>
+          </w:rPr>
+          <w:t>https://developer.mozilla.org/en-US/docs/Learn/CSS/Building_blocks/Selectors</w:t>
+        </w:r>
+      </w:hyperlink>
+      <w:r>
+        <w:rPr>
+          <w:rFonts w:ascii="Times New Roman" w:hAnsi="Times New Roman"/>
+          <w:sz w:val="28"/>
+          <w:szCs w:val="28"/>
+        </w:rPr>
+        <w:t xml:space="preserve"> </w:t>
+      </w:r>
+    </w:p>
+    <w:p>
+      <w:pPr>
+        <w:tabs>
+          <w:tab w:val="left" w:pos="720"/>
+          <w:tab w:val="left" w:pos="1440"/>
+          <w:tab w:val="left" w:pos="2160"/>
+        </w:tabs>
+        <w:spacing w:before="100" w:beforeAutospacing="1" w:after="100" w:afterAutospacing="1" w:line="360" w:lineRule="auto"/>
+        <w:jc w:val="both"/>
+        <w:rPr>
+          <w:rFonts w:ascii="Times New Roman" w:hAnsi="Times New Roman"/>
+          <w:sz w:val="28"/>
+          <w:szCs w:val="28"/>
+        </w:rPr>
+      </w:pPr>
+    </w:p>
+    <w:p>
+      <w:pPr>
+        <w:tabs>
+          <w:tab w:val="left" w:pos="720"/>
+          <w:tab w:val="left" w:pos="1440"/>
+          <w:tab w:val="left" w:pos="2160"/>
+        </w:tabs>
+        <w:spacing w:before="100" w:beforeAutospacing="1" w:after="100" w:afterAutospacing="1" w:line="360" w:lineRule="auto"/>
+        <w:jc w:val="both"/>
+        <w:rPr>
+          <w:rFonts w:ascii="Times New Roman" w:hAnsi="Times New Roman"/>
+          <w:sz w:val="28"/>
+          <w:szCs w:val="28"/>
+        </w:rPr>
+      </w:pPr>
+      <w:r>
+        <w:rPr>
+          <w:rFonts w:ascii="Times New Roman" w:hAnsi="Times New Roman"/>
+          <w:sz w:val="28"/>
+          <w:szCs w:val="28"/>
+        </w:rPr>
         <w:t>Text Formatting in CSS</w:t>
       </w:r>
     </w:p>
@@ -2191,7 +2318,7 @@
           <w:szCs w:val="28"/>
         </w:rPr>
       </w:pPr>
-      <w:hyperlink r:id="rId42" w:history="1">
+      <w:hyperlink r:id="rId44" w:history="1">
         <w:r>
           <w:rPr>
             <w:rStyle w:val="Hyperlink"/>
@@ -2226,7 +2353,7 @@
           <w:szCs w:val="28"/>
         </w:rPr>
       </w:pPr>
-      <w:hyperlink r:id="rId43" w:history="1">
+      <w:hyperlink r:id="rId45" w:history="1">
         <w:r>
           <w:rPr>
             <w:rStyle w:val="Hyperlink"/>
@@ -2261,6 +2388,8 @@
           <w:szCs w:val="28"/>
         </w:rPr>
       </w:pPr>
+      <w:bookmarkStart w:id="0" w:name="_GoBack"/>
+      <w:bookmarkEnd w:id="0"/>
     </w:p>
     <w:p>
       <w:pPr>
@@ -2309,7 +2438,7 @@
           <w:szCs w:val="28"/>
         </w:rPr>
       </w:pPr>
-      <w:hyperlink r:id="rId44" w:history="1">
+      <w:hyperlink r:id="rId46" w:history="1">
         <w:r>
           <w:rPr>
             <w:rStyle w:val="Hyperlink"/>
@@ -2344,7 +2473,7 @@
           <w:szCs w:val="28"/>
         </w:rPr>
       </w:pPr>
-      <w:hyperlink r:id="rId45" w:history="1">
+      <w:hyperlink r:id="rId47" w:history="1">
         <w:r>
           <w:rPr>
             <w:rStyle w:val="Hyperlink"/>
@@ -2353,133 +2482,6 @@
             <w:szCs w:val="28"/>
           </w:rPr>
           <w:t>https://bitsofco.de/css-font-sizing/</w:t>
-        </w:r>
-      </w:hyperlink>
-      <w:r>
-        <w:rPr>
-          <w:rFonts w:ascii="Times New Roman" w:hAnsi="Times New Roman"/>
-          <w:sz w:val="28"/>
-          <w:szCs w:val="28"/>
-        </w:rPr>
-        <w:t xml:space="preserve"> </w:t>
-      </w:r>
-    </w:p>
-    <w:p>
-      <w:pPr>
-        <w:tabs>
-          <w:tab w:val="left" w:pos="720"/>
-          <w:tab w:val="left" w:pos="1440"/>
-          <w:tab w:val="left" w:pos="2160"/>
-        </w:tabs>
-        <w:spacing w:before="100" w:beforeAutospacing="1" w:after="100" w:afterAutospacing="1" w:line="360" w:lineRule="auto"/>
-        <w:jc w:val="both"/>
-        <w:rPr>
-          <w:rFonts w:ascii="Times New Roman" w:hAnsi="Times New Roman"/>
-          <w:sz w:val="28"/>
-          <w:szCs w:val="28"/>
-        </w:rPr>
-      </w:pPr>
-    </w:p>
-    <w:p>
-      <w:pPr>
-        <w:tabs>
-          <w:tab w:val="left" w:pos="720"/>
-          <w:tab w:val="left" w:pos="1440"/>
-          <w:tab w:val="left" w:pos="2160"/>
-        </w:tabs>
-        <w:spacing w:before="100" w:beforeAutospacing="1" w:after="100" w:afterAutospacing="1" w:line="360" w:lineRule="auto"/>
-        <w:jc w:val="both"/>
-        <w:rPr>
-          <w:rFonts w:ascii="Times New Roman" w:hAnsi="Times New Roman"/>
-          <w:sz w:val="28"/>
-          <w:szCs w:val="28"/>
-        </w:rPr>
-      </w:pPr>
-      <w:r>
-        <w:rPr>
-          <w:rFonts w:ascii="Times New Roman" w:hAnsi="Times New Roman"/>
-          <w:sz w:val="28"/>
-          <w:szCs w:val="28"/>
-        </w:rPr>
-        <w:t>S</w:t>
-      </w:r>
-      <w:r>
-        <w:rPr>
-          <w:rFonts w:ascii="Times New Roman" w:hAnsi="Times New Roman"/>
-          <w:sz w:val="28"/>
-          <w:szCs w:val="28"/>
-        </w:rPr>
-        <w:t xml:space="preserve">electors in </w:t>
-      </w:r>
-      <w:r>
-        <w:rPr>
-          <w:rFonts w:ascii="Times New Roman" w:hAnsi="Times New Roman"/>
-          <w:caps/>
-          <w:sz w:val="28"/>
-          <w:szCs w:val="28"/>
-        </w:rPr>
-        <w:t>css</w:t>
-      </w:r>
-    </w:p>
-    <w:p>
-      <w:pPr>
-        <w:tabs>
-          <w:tab w:val="left" w:pos="720"/>
-          <w:tab w:val="left" w:pos="1440"/>
-          <w:tab w:val="left" w:pos="2160"/>
-        </w:tabs>
-        <w:spacing w:before="100" w:beforeAutospacing="1" w:after="100" w:afterAutospacing="1" w:line="360" w:lineRule="auto"/>
-        <w:jc w:val="both"/>
-        <w:rPr>
-          <w:rFonts w:ascii="Times New Roman" w:hAnsi="Times New Roman"/>
-          <w:sz w:val="28"/>
-          <w:szCs w:val="28"/>
-        </w:rPr>
-      </w:pPr>
-      <w:hyperlink r:id="rId46" w:history="1">
-        <w:r>
-          <w:rPr>
-            <w:rStyle w:val="Hyperlink"/>
-            <w:rFonts w:ascii="Times New Roman" w:hAnsi="Times New Roman"/>
-            <w:sz w:val="28"/>
-            <w:szCs w:val="28"/>
-          </w:rPr>
-          <w:t>https://www.w3schools.com/css/css_selectors.asp</w:t>
-        </w:r>
-      </w:hyperlink>
-      <w:r>
-        <w:rPr>
-          <w:rFonts w:ascii="Times New Roman" w:hAnsi="Times New Roman"/>
-          <w:sz w:val="28"/>
-          <w:szCs w:val="28"/>
-        </w:rPr>
-        <w:t xml:space="preserve"> </w:t>
-      </w:r>
-    </w:p>
-    <w:p>
-      <w:pPr>
-        <w:tabs>
-          <w:tab w:val="left" w:pos="720"/>
-          <w:tab w:val="left" w:pos="1440"/>
-          <w:tab w:val="left" w:pos="2160"/>
-        </w:tabs>
-        <w:spacing w:before="100" w:beforeAutospacing="1" w:after="100" w:afterAutospacing="1" w:line="360" w:lineRule="auto"/>
-        <w:jc w:val="both"/>
-        <w:rPr>
-          <w:rFonts w:ascii="Times New Roman" w:hAnsi="Times New Roman"/>
-          <w:sz w:val="28"/>
-          <w:szCs w:val="28"/>
-        </w:rPr>
-      </w:pPr>
-      <w:hyperlink r:id="rId47" w:history="1">
-        <w:r>
-          <w:rPr>
-            <w:rStyle w:val="Hyperlink"/>
-            <w:rFonts w:ascii="Times New Roman" w:hAnsi="Times New Roman"/>
-            <w:sz w:val="28"/>
-            <w:szCs w:val="28"/>
-          </w:rPr>
-          <w:t>https://developer.mozilla.org/en-US/docs/Learn/CSS/Building_blocks/Selectors</w:t>
         </w:r>
       </w:hyperlink>
       <w:r>
@@ -3712,8 +3714,6 @@
           <w:szCs w:val="28"/>
         </w:rPr>
       </w:pPr>
-      <w:bookmarkStart w:id="0" w:name="_GoBack"/>
-      <w:bookmarkEnd w:id="0"/>
     </w:p>
     <w:sectPr>
       <w:pgSz w:w="12240" w:h="15840"/>

</xml_diff>